<commit_message>
Modelo, Controle e View de estoquista com funcionalidades, concluido
</commit_message>
<xml_diff>
--- a/Documentos/2 - Requisitos do Sistema(atualizado).docx
+++ b/Documentos/2 - Requisitos do Sistema(atualizado).docx
@@ -3865,7 +3865,6 @@
               <w:spacing w:line="259" w:lineRule="auto"/>
               <w:rPr>
                 <w:rFonts w:cs="Arial"/>
-                <w:highlight w:val="yellow"/>
                 <w:lang w:val="pt-BR"/>
               </w:rPr>
             </w:pPr>
@@ -3911,22 +3910,18 @@
                 <w:rFonts w:cs="Arial"/>
                 <w:lang w:val="pt-BR"/>
               </w:rPr>
-              <w:t>data de entrada e saída de arquivos, clientes/empresas vinculados(as)</w:t>
-            </w:r>
-            <w:r>
-              <w:rPr>
-                <w:rFonts w:cs="Arial"/>
-                <w:lang w:val="pt-BR"/>
-              </w:rPr>
-              <w:t xml:space="preserve">, </w:t>
-            </w:r>
-            <w:r>
-              <w:rPr>
-                <w:rFonts w:cs="Arial"/>
-                <w:lang w:val="pt-BR"/>
-              </w:rPr>
-              <w:t xml:space="preserve">e </w:t>
-            </w:r>
+              <w:t>data de entrada e saída de arquivos,</w:t>
+            </w:r>
+          </w:p>
+          <w:p>
+            <w:pPr>
+              <w:spacing w:line="259" w:lineRule="auto"/>
+              <w:rPr>
+                <w:rFonts w:cs="Arial"/>
+                <w:highlight w:val="yellow"/>
+                <w:lang w:val="pt-BR"/>
+              </w:rPr>
+            </w:pPr>
             <w:r>
               <w:rPr>
                 <w:rFonts w:cs="Arial"/>
@@ -4055,6 +4050,26 @@
             <w:pPr>
               <w:rPr>
                 <w:rFonts w:cs="Arial"/>
+                <w:lang w:val="pt-BR"/>
+              </w:rPr>
+            </w:pPr>
+          </w:p>
+        </w:tc>
+      </w:tr>
+      <w:tr>
+        <w:tc>
+          <w:tcPr>
+            <w:tcW w:w="9890" w:type="dxa"/>
+            <w:gridSpan w:val="2"/>
+            <w:shd w:val="clear" w:color="auto" w:fill="auto"/>
+          </w:tcPr>
+          <w:p>
+            <w:pPr>
+              <w:spacing w:line="259" w:lineRule="auto"/>
+              <w:rPr>
+                <w:rFonts w:cs="Arial"/>
+                <w:b/>
+                <w:bCs/>
                 <w:lang w:val="pt-BR"/>
               </w:rPr>
             </w:pPr>
@@ -5093,14 +5108,7 @@
                 <w:rFonts w:cs="Arial"/>
                 <w:lang w:val="pt-BR"/>
               </w:rPr>
-              <w:t>O sistema deve</w:t>
-            </w:r>
-            <w:r>
-              <w:rPr>
-                <w:rFonts w:cs="Arial"/>
-                <w:lang w:val="pt-BR"/>
-              </w:rPr>
-              <w:t xml:space="preserve"> emitir uma nota fiscal após a confirmação do pagamento efetuados e registrados</w:t>
+              <w:t>O sistema deve emitir uma nota fiscal após a confirmação do pagamento efetuados e registrados</w:t>
             </w:r>
           </w:p>
           <w:p>
@@ -5351,14 +5359,7 @@
                 <w:rFonts w:cs="Arial"/>
                 <w:lang w:val="pt-BR"/>
               </w:rPr>
-              <w:t xml:space="preserve">Assim que o pagamento for efetuado </w:t>
-            </w:r>
-            <w:r>
-              <w:rPr>
-                <w:rFonts w:cs="Arial"/>
-                <w:lang w:val="pt-BR"/>
-              </w:rPr>
-              <w:t xml:space="preserve">será registrado no banco de dados a data do pagamento, o cliente, o valor, e a forma com que foi pago. </w:t>
+              <w:t xml:space="preserve">Assim que o pagamento for efetuado será registrado no banco de dados a data do pagamento, o cliente, o valor, e a forma com que foi pago. </w:t>
             </w:r>
           </w:p>
           <w:p>
@@ -8420,9 +8421,9 @@
   </w:abstractNum>
   <w:abstractNum w:abstractNumId="6" w15:restartNumberingAfterBreak="0">
     <w:nsid w:val="4EDB65B1"/>
-    <w:multiLevelType w:val="hybridMultilevel"/>
+    <w:multiLevelType w:val="multilevel"/>
     <w:tmpl w:val="806AC7B4"/>
-    <w:lvl w:ilvl="0" w:tplc="025856E2">
+    <w:lvl w:ilvl="0">
       <w:start w:val="1"/>
       <w:numFmt w:val="decimal"/>
       <w:pStyle w:val="Ttulo1"/>
@@ -8435,7 +8436,7 @@
         <w:ind w:left="432" w:hanging="432"/>
       </w:pPr>
     </w:lvl>
-    <w:lvl w:ilvl="1" w:tplc="9D1A821E">
+    <w:lvl w:ilvl="1">
       <w:start w:val="1"/>
       <w:numFmt w:val="decimal"/>
       <w:pStyle w:val="Ttulo2"/>
@@ -8448,7 +8449,7 @@
         <w:ind w:left="576" w:hanging="576"/>
       </w:pPr>
     </w:lvl>
-    <w:lvl w:ilvl="2" w:tplc="5D24A396">
+    <w:lvl w:ilvl="2">
       <w:start w:val="1"/>
       <w:numFmt w:val="decimal"/>
       <w:pStyle w:val="Ttulo3"/>
@@ -8461,7 +8462,7 @@
         <w:ind w:left="720" w:hanging="720"/>
       </w:pPr>
     </w:lvl>
-    <w:lvl w:ilvl="3" w:tplc="59184118">
+    <w:lvl w:ilvl="3">
       <w:start w:val="1"/>
       <w:numFmt w:val="decimal"/>
       <w:pStyle w:val="Ttulo4"/>
@@ -8474,7 +8475,7 @@
         <w:ind w:left="864" w:hanging="864"/>
       </w:pPr>
     </w:lvl>
-    <w:lvl w:ilvl="4" w:tplc="AAAC1662">
+    <w:lvl w:ilvl="4">
       <w:start w:val="1"/>
       <w:numFmt w:val="decimal"/>
       <w:pStyle w:val="Ttulo5"/>
@@ -8487,7 +8488,7 @@
         <w:ind w:left="1008" w:hanging="1008"/>
       </w:pPr>
     </w:lvl>
-    <w:lvl w:ilvl="5" w:tplc="274013D0">
+    <w:lvl w:ilvl="5">
       <w:start w:val="1"/>
       <w:numFmt w:val="decimal"/>
       <w:pStyle w:val="Ttulo6"/>
@@ -8500,7 +8501,7 @@
         <w:ind w:left="1152" w:hanging="1152"/>
       </w:pPr>
     </w:lvl>
-    <w:lvl w:ilvl="6" w:tplc="7BA4DFAA">
+    <w:lvl w:ilvl="6">
       <w:start w:val="1"/>
       <w:numFmt w:val="decimal"/>
       <w:pStyle w:val="Ttulo7"/>
@@ -8513,7 +8514,7 @@
         <w:ind w:left="1296" w:hanging="1296"/>
       </w:pPr>
     </w:lvl>
-    <w:lvl w:ilvl="7" w:tplc="29E6AEA2">
+    <w:lvl w:ilvl="7">
       <w:start w:val="1"/>
       <w:numFmt w:val="decimal"/>
       <w:pStyle w:val="Ttulo8"/>
@@ -8526,7 +8527,7 @@
         <w:ind w:left="1440" w:hanging="1440"/>
       </w:pPr>
     </w:lvl>
-    <w:lvl w:ilvl="8" w:tplc="08C02866">
+    <w:lvl w:ilvl="8">
       <w:start w:val="1"/>
       <w:numFmt w:val="decimal"/>
       <w:pStyle w:val="Ttulo9"/>
@@ -9852,21 +9853,10 @@
 </file>
 
 <file path=customXml/item1.xml><?xml version="1.0" encoding="utf-8"?>
-<p:properties xmlns:p="http://schemas.microsoft.com/office/2006/metadata/properties" xmlns:xsi="http://www.w3.org/2001/XMLSchema-instance" xmlns:pc="http://schemas.microsoft.com/office/infopath/2007/PartnerControls">
-  <documentManagement/>
-</p:properties>
+<b:Sources xmlns:b="http://schemas.openxmlformats.org/officeDocument/2006/bibliography" xmlns="http://schemas.openxmlformats.org/officeDocument/2006/bibliography" SelectedStyle="\APASixthEditionOfficeOnline.xsl" StyleName="APA" Version="6"/>
 </file>
 
 <file path=customXml/item2.xml><?xml version="1.0" encoding="utf-8"?>
-<?mso-contentType ?>
-<FormTemplates xmlns="http://schemas.microsoft.com/sharepoint/v3/contenttype/forms">
-  <Display>DocumentLibraryForm</Display>
-  <Edit>DocumentLibraryForm</Edit>
-  <New>DocumentLibraryForm</New>
-</FormTemplates>
-</file>
-
-<file path=customXml/item3.xml><?xml version="1.0" encoding="utf-8"?>
 <ct:contentTypeSchema xmlns:ct="http://schemas.microsoft.com/office/2006/metadata/contentType" xmlns:ma="http://schemas.microsoft.com/office/2006/metadata/properties/metaAttributes" ct:_="" ma:_="" ma:contentTypeName="Documento" ma:contentTypeID="0x010100880E4DF31A6F064C8608CD185FFC7249" ma:contentTypeVersion="2" ma:contentTypeDescription="Crie um novo documento." ma:contentTypeScope="" ma:versionID="eac1563061ff257f6365f45f40534d37">
   <xsd:schema xmlns:xsd="http://www.w3.org/2001/XMLSchema" xmlns:xs="http://www.w3.org/2001/XMLSchema" xmlns:p="http://schemas.microsoft.com/office/2006/metadata/properties" xmlns:ns2="92c22dd0-4721-447d-93e4-4fb14968ff0a" targetNamespace="http://schemas.microsoft.com/office/2006/metadata/properties" ma:root="true" ma:fieldsID="28da3d956d50abfdbcc70bd29ecfc9f7" ns2:_="">
     <xsd:import namespace="92c22dd0-4721-447d-93e4-4fb14968ff0a"/>
@@ -9998,28 +9988,30 @@
 </ct:contentTypeSchema>
 </file>
 
+<file path=customXml/item3.xml><?xml version="1.0" encoding="utf-8"?>
+<?mso-contentType ?>
+<FormTemplates xmlns="http://schemas.microsoft.com/sharepoint/v3/contenttype/forms">
+  <Display>DocumentLibraryForm</Display>
+  <Edit>DocumentLibraryForm</Edit>
+  <New>DocumentLibraryForm</New>
+</FormTemplates>
+</file>
+
 <file path=customXml/item4.xml><?xml version="1.0" encoding="utf-8"?>
-<b:Sources xmlns:b="http://schemas.openxmlformats.org/officeDocument/2006/bibliography" xmlns="http://schemas.openxmlformats.org/officeDocument/2006/bibliography" SelectedStyle="\APASixthEditionOfficeOnline.xsl" StyleName="APA" Version="6"/>
+<p:properties xmlns:p="http://schemas.microsoft.com/office/2006/metadata/properties" xmlns:xsi="http://www.w3.org/2001/XMLSchema-instance" xmlns:pc="http://schemas.microsoft.com/office/infopath/2007/PartnerControls">
+  <documentManagement/>
+</p:properties>
 </file>
 
 <file path=customXml/itemProps1.xml><?xml version="1.0" encoding="utf-8"?>
-<ds:datastoreItem xmlns:ds="http://schemas.openxmlformats.org/officeDocument/2006/customXml" ds:itemID="{59154D57-8394-4BED-95A1-7059605616D5}">
+<ds:datastoreItem xmlns:ds="http://schemas.openxmlformats.org/officeDocument/2006/customXml" ds:itemID="{ECEE034E-6895-44F6-93BE-0E582B56DD39}">
   <ds:schemaRefs>
-    <ds:schemaRef ds:uri="http://schemas.microsoft.com/office/2006/metadata/properties"/>
-    <ds:schemaRef ds:uri="http://schemas.microsoft.com/office/infopath/2007/PartnerControls"/>
+    <ds:schemaRef ds:uri="http://schemas.openxmlformats.org/officeDocument/2006/bibliography"/>
   </ds:schemaRefs>
 </ds:datastoreItem>
 </file>
 
 <file path=customXml/itemProps2.xml><?xml version="1.0" encoding="utf-8"?>
-<ds:datastoreItem xmlns:ds="http://schemas.openxmlformats.org/officeDocument/2006/customXml" ds:itemID="{A70AB283-9ACC-4AFC-98D1-CB4675880378}">
-  <ds:schemaRefs>
-    <ds:schemaRef ds:uri="http://schemas.microsoft.com/sharepoint/v3/contenttype/forms"/>
-  </ds:schemaRefs>
-</ds:datastoreItem>
-</file>
-
-<file path=customXml/itemProps3.xml><?xml version="1.0" encoding="utf-8"?>
 <ds:datastoreItem xmlns:ds="http://schemas.openxmlformats.org/officeDocument/2006/customXml" ds:itemID="{A9F6D431-961F-47CD-9E8D-2A653DA53213}">
   <ds:schemaRefs>
     <ds:schemaRef ds:uri="http://schemas.microsoft.com/office/2006/metadata/contentType"/>
@@ -10037,10 +10029,19 @@
 </ds:datastoreItem>
 </file>
 
+<file path=customXml/itemProps3.xml><?xml version="1.0" encoding="utf-8"?>
+<ds:datastoreItem xmlns:ds="http://schemas.openxmlformats.org/officeDocument/2006/customXml" ds:itemID="{A70AB283-9ACC-4AFC-98D1-CB4675880378}">
+  <ds:schemaRefs>
+    <ds:schemaRef ds:uri="http://schemas.microsoft.com/sharepoint/v3/contenttype/forms"/>
+  </ds:schemaRefs>
+</ds:datastoreItem>
+</file>
+
 <file path=customXml/itemProps4.xml><?xml version="1.0" encoding="utf-8"?>
-<ds:datastoreItem xmlns:ds="http://schemas.openxmlformats.org/officeDocument/2006/customXml" ds:itemID="{ECEE034E-6895-44F6-93BE-0E582B56DD39}">
+<ds:datastoreItem xmlns:ds="http://schemas.openxmlformats.org/officeDocument/2006/customXml" ds:itemID="{59154D57-8394-4BED-95A1-7059605616D5}">
   <ds:schemaRefs>
-    <ds:schemaRef ds:uri="http://schemas.openxmlformats.org/officeDocument/2006/bibliography"/>
+    <ds:schemaRef ds:uri="http://schemas.microsoft.com/office/2006/metadata/properties"/>
+    <ds:schemaRef ds:uri="http://schemas.microsoft.com/office/infopath/2007/PartnerControls"/>
   </ds:schemaRefs>
 </ds:datastoreItem>
 </file>
</xml_diff>